<commit_message>
changed diagram in definition
</commit_message>
<xml_diff>
--- a/definition.docx
+++ b/definition.docx
@@ -109,33 +109,17 @@
       </w:pPr>
       <w:r>
         <w:rPr/>
-        <w:t xml:space="preserve">We’ll be dealing with the inflow and outflow of goods from </w:t>
-      </w:r>
-      <w:r>
-        <w:rPr/>
-        <w:t xml:space="preserve">suppliers to </w:t>
-      </w:r>
-      <w:r>
-        <w:rPr/>
-        <w:t xml:space="preserve"> warehouses to distribution centers.</w:t>
-      </w:r>
-    </w:p>
-    <w:p>
-      <w:pPr>
-        <w:pStyle w:val="Normal"/>
-        <w:rPr/>
-      </w:pPr>
-      <w:r>
-        <w:rPr/>
-        <w:t xml:space="preserve">But we won’t be dealing with the data regarding how the goods are made available to </w:t>
-      </w:r>
-      <w:r>
-        <w:rPr/>
-        <w:t>the customer from the distribution center</w:t>
-      </w:r>
-      <w:r>
-        <w:rPr/>
-        <w:t>.</w:t>
+        <w:t>We’ll be dealing with the inflow and outflow of goods from suppliers to  warehouses to distribution centers.</w:t>
+      </w:r>
+    </w:p>
+    <w:p>
+      <w:pPr>
+        <w:pStyle w:val="Normal"/>
+        <w:rPr/>
+      </w:pPr>
+      <w:r>
+        <w:rPr/>
+        <w:t>But we won’t be dealing with the data regarding how the goods are made available to the customer from the distribution center.</w:t>
       </w:r>
     </w:p>
     <w:p>
@@ -148,15 +132,15 @@
         <mc:AlternateContent>
           <mc:Choice Requires="wps">
             <w:drawing>
-              <wp:anchor behindDoc="0" distT="0" distB="0" distL="0" distR="0" simplePos="0" locked="0" layoutInCell="1" allowOverlap="1" relativeHeight="9">
+              <wp:anchor behindDoc="0" distT="0" distB="0" distL="0" distR="0" simplePos="0" locked="0" layoutInCell="1" allowOverlap="1" relativeHeight="15">
                 <wp:simplePos x="0" y="0"/>
                 <wp:positionH relativeFrom="column">
-                  <wp:posOffset>-287020</wp:posOffset>
+                  <wp:posOffset>-258445</wp:posOffset>
                 </wp:positionH>
                 <wp:positionV relativeFrom="paragraph">
-                  <wp:posOffset>93980</wp:posOffset>
+                  <wp:posOffset>90170</wp:posOffset>
                 </wp:positionV>
-                <wp:extent cx="4439285" cy="1305560"/>
+                <wp:extent cx="4429760" cy="1286510"/>
                 <wp:effectExtent l="0" t="0" r="0" b="0"/>
                 <wp:wrapNone/>
                 <wp:docPr id="1" name="Shape3"/>
@@ -167,7 +151,7 @@
                       <wps:spPr>
                         <a:xfrm>
                           <a:off x="0" y="0"/>
-                          <a:ext cx="4438800" cy="1305000"/>
+                          <a:ext cx="4429080" cy="1285920"/>
                         </a:xfrm>
                         <a:prstGeom prst="ellipse">
                           <a:avLst/>
@@ -190,7 +174,7 @@
           </mc:Choice>
           <mc:Fallback>
             <w:pict>
-              <v:shape id="shape_0" ID="Shape3" stroked="t" style="position:absolute;margin-left:-22.55pt;margin-top:7.4pt;width:349.4pt;height:102.7pt">
+              <v:shape id="shape_0" ID="Shape3" stroked="t" style="position:absolute;margin-left:-20.35pt;margin-top:7.1pt;width:348.7pt;height:101.2pt">
                 <v:stroke color="#3465a4" joinstyle="round" endcap="flat"/>
                 <v:fill o:detectmouseclick="t" on="false"/>
               </v:shape>
@@ -226,7 +210,7 @@
                 <wp:positionV relativeFrom="paragraph">
                   <wp:posOffset>143510</wp:posOffset>
                 </wp:positionV>
-                <wp:extent cx="819785" cy="391160"/>
+                <wp:extent cx="820420" cy="391795"/>
                 <wp:effectExtent l="0" t="0" r="0" b="0"/>
                 <wp:wrapNone/>
                 <wp:docPr id="2" name="Shape1"/>
@@ -237,13 +221,13 @@
                       <wps:spPr>
                         <a:xfrm>
                           <a:off x="0" y="0"/>
-                          <a:ext cx="819000" cy="390600"/>
+                          <a:ext cx="819720" cy="391320"/>
                         </a:xfrm>
                         <a:custGeom>
                           <a:avLst/>
                           <a:gdLst/>
                           <a:ahLst/>
-                          <a:rect l="0" t="0" r="r" b="b"/>
+                          <a:rect l="l" t="t" r="r" b="b"/>
                           <a:pathLst>
                             <a:path w="1292" h="617">
                               <a:moveTo>
@@ -303,12 +287,17 @@
                         <w:txbxContent>
                           <w:p>
                             <w:pPr>
-                              <w:overflowPunct w:val="false"/>
+                              <w:pStyle w:val="FrameContents"/>
+                              <w:overflowPunct w:val="true"/>
                               <w:jc w:val="center"/>
-                              <w:rPr/>
+                              <w:rPr>
+                                <w:color w:val="000000"/>
+                              </w:rPr>
                             </w:pPr>
                             <w:r>
-                              <w:rPr/>
+                              <w:rPr>
+                                <w:color w:val="000000"/>
+                              </w:rPr>
                               <w:t>supplier</w:t>
                             </w:r>
                           </w:p>
@@ -324,28 +313,7 @@
             </w:drawing>
           </mc:Choice>
           <mc:Fallback>
-            <w:pict>
-              <v:roundrect id="shape_0" ID="Shape1" fillcolor="white" stroked="t" style="position:absolute;margin-left:11.15pt;margin-top:11.3pt;width:64.45pt;height:30.7pt">
-                <v:textbox>
-                  <w:txbxContent>
-                    <w:p>
-                      <w:pPr>
-                        <w:overflowPunct w:val="false"/>
-                        <w:jc w:val="center"/>
-                        <w:rPr/>
-                      </w:pPr>
-                      <w:r>
-                        <w:rPr/>
-                        <w:t>supplier</w:t>
-                      </w:r>
-                    </w:p>
-                  </w:txbxContent>
-                </v:textbox>
-                <w10:wrap type="none"/>
-                <v:fill o:detectmouseclick="t" color2="black"/>
-                <v:stroke color="#3465a4" joinstyle="round" endcap="flat"/>
-              </v:roundrect>
-            </w:pict>
+            <w:pict/>
           </mc:Fallback>
         </mc:AlternateContent>
         <mc:AlternateContent>
@@ -359,10 +327,10 @@
                 <wp:positionV relativeFrom="paragraph">
                   <wp:posOffset>143510</wp:posOffset>
                 </wp:positionV>
-                <wp:extent cx="819785" cy="391160"/>
+                <wp:extent cx="820420" cy="391795"/>
                 <wp:effectExtent l="0" t="0" r="0" b="0"/>
                 <wp:wrapNone/>
-                <wp:docPr id="3" name="Shape1"/>
+                <wp:docPr id="4" name="Shape1"/>
                 <a:graphic xmlns:a="http://schemas.openxmlformats.org/drawingml/2006/main">
                   <a:graphicData uri="http://schemas.microsoft.com/office/word/2010/wordprocessingShape">
                     <wps:wsp>
@@ -370,13 +338,13 @@
                       <wps:spPr>
                         <a:xfrm>
                           <a:off x="0" y="0"/>
-                          <a:ext cx="819000" cy="390600"/>
+                          <a:ext cx="819720" cy="391320"/>
                         </a:xfrm>
                         <a:custGeom>
                           <a:avLst/>
                           <a:gdLst/>
                           <a:ahLst/>
-                          <a:rect l="0" t="0" r="r" b="b"/>
+                          <a:rect l="l" t="t" r="r" b="b"/>
                           <a:pathLst>
                             <a:path w="1292" h="617">
                               <a:moveTo>
@@ -436,12 +404,17 @@
                         <w:txbxContent>
                           <w:p>
                             <w:pPr>
-                              <w:overflowPunct w:val="false"/>
+                              <w:pStyle w:val="FrameContents"/>
+                              <w:overflowPunct w:val="true"/>
                               <w:jc w:val="center"/>
-                              <w:rPr/>
+                              <w:rPr>
+                                <w:color w:val="000000"/>
+                              </w:rPr>
                             </w:pPr>
                             <w:r>
-                              <w:rPr/>
+                              <w:rPr>
+                                <w:color w:val="000000"/>
+                              </w:rPr>
                               <w:t>warehouse</w:t>
                             </w:r>
                           </w:p>
@@ -457,28 +430,7 @@
             </w:drawing>
           </mc:Choice>
           <mc:Fallback>
-            <w:pict>
-              <v:roundrect id="shape_0" ID="Shape1" fillcolor="white" stroked="t" style="position:absolute;margin-left:124.4pt;margin-top:11.3pt;width:64.45pt;height:30.7pt">
-                <v:textbox>
-                  <w:txbxContent>
-                    <w:p>
-                      <w:pPr>
-                        <w:overflowPunct w:val="false"/>
-                        <w:jc w:val="center"/>
-                        <w:rPr/>
-                      </w:pPr>
-                      <w:r>
-                        <w:rPr/>
-                        <w:t>warehouse</w:t>
-                      </w:r>
-                    </w:p>
-                  </w:txbxContent>
-                </v:textbox>
-                <w10:wrap type="none"/>
-                <v:fill o:detectmouseclick="t" color2="black"/>
-                <v:stroke color="#3465a4" joinstyle="round" endcap="flat"/>
-              </v:roundrect>
-            </w:pict>
+            <w:pict/>
           </mc:Fallback>
         </mc:AlternateContent>
         <mc:AlternateContent>
@@ -492,10 +444,10 @@
                 <wp:positionV relativeFrom="paragraph">
                   <wp:posOffset>105410</wp:posOffset>
                 </wp:positionV>
-                <wp:extent cx="819785" cy="486410"/>
+                <wp:extent cx="820420" cy="487045"/>
                 <wp:effectExtent l="0" t="0" r="0" b="0"/>
                 <wp:wrapNone/>
-                <wp:docPr id="4" name="Shape1"/>
+                <wp:docPr id="6" name="Shape1"/>
                 <a:graphic xmlns:a="http://schemas.openxmlformats.org/drawingml/2006/main">
                   <a:graphicData uri="http://schemas.microsoft.com/office/word/2010/wordprocessingShape">
                     <wps:wsp>
@@ -503,13 +455,13 @@
                       <wps:spPr>
                         <a:xfrm>
                           <a:off x="0" y="0"/>
-                          <a:ext cx="819000" cy="485640"/>
+                          <a:ext cx="819720" cy="486360"/>
                         </a:xfrm>
                         <a:custGeom>
                           <a:avLst/>
                           <a:gdLst/>
                           <a:ahLst/>
-                          <a:rect l="0" t="0" r="r" b="b"/>
+                          <a:rect l="l" t="t" r="r" b="b"/>
                           <a:pathLst>
                             <a:path w="1292" h="766">
                               <a:moveTo>
@@ -569,23 +521,33 @@
                         <w:txbxContent>
                           <w:p>
                             <w:pPr>
-                              <w:overflowPunct w:val="false"/>
+                              <w:pStyle w:val="FrameContents"/>
+                              <w:overflowPunct w:val="true"/>
                               <w:jc w:val="center"/>
-                              <w:rPr/>
+                              <w:rPr>
+                                <w:color w:val="000000"/>
+                              </w:rPr>
                             </w:pPr>
                             <w:r>
-                              <w:rPr/>
+                              <w:rPr>
+                                <w:color w:val="000000"/>
+                              </w:rPr>
                               <w:t>Distribution</w:t>
                             </w:r>
                           </w:p>
                           <w:p>
                             <w:pPr>
-                              <w:overflowPunct w:val="false"/>
+                              <w:pStyle w:val="FrameContents"/>
+                              <w:overflowPunct w:val="true"/>
                               <w:jc w:val="center"/>
-                              <w:rPr/>
+                              <w:rPr>
+                                <w:color w:val="000000"/>
+                              </w:rPr>
                             </w:pPr>
                             <w:r>
-                              <w:rPr/>
+                              <w:rPr>
+                                <w:color w:val="000000"/>
+                              </w:rPr>
                               <w:t>center</w:t>
                             </w:r>
                           </w:p>
@@ -601,39 +563,7 @@
             </w:drawing>
           </mc:Choice>
           <mc:Fallback>
-            <w:pict>
-              <v:roundrect id="shape_0" ID="Shape1" fillcolor="white" stroked="t" style="position:absolute;margin-left:236.15pt;margin-top:8.3pt;width:64.45pt;height:38.2pt">
-                <v:textbox>
-                  <w:txbxContent>
-                    <w:p>
-                      <w:pPr>
-                        <w:overflowPunct w:val="false"/>
-                        <w:jc w:val="center"/>
-                        <w:rPr/>
-                      </w:pPr>
-                      <w:r>
-                        <w:rPr/>
-                        <w:t>Distribution</w:t>
-                      </w:r>
-                    </w:p>
-                    <w:p>
-                      <w:pPr>
-                        <w:overflowPunct w:val="false"/>
-                        <w:jc w:val="center"/>
-                        <w:rPr/>
-                      </w:pPr>
-                      <w:r>
-                        <w:rPr/>
-                        <w:t>center</w:t>
-                      </w:r>
-                    </w:p>
-                  </w:txbxContent>
-                </v:textbox>
-                <w10:wrap type="none"/>
-                <v:fill o:detectmouseclick="t" color2="black"/>
-                <v:stroke color="#3465a4" joinstyle="round" endcap="flat"/>
-              </v:roundrect>
-            </w:pict>
+            <w:pict/>
           </mc:Fallback>
         </mc:AlternateContent>
         <mc:AlternateContent>
@@ -647,10 +577,10 @@
                 <wp:positionV relativeFrom="paragraph">
                   <wp:posOffset>133985</wp:posOffset>
                 </wp:positionV>
-                <wp:extent cx="819785" cy="391160"/>
+                <wp:extent cx="820420" cy="391795"/>
                 <wp:effectExtent l="0" t="0" r="0" b="0"/>
                 <wp:wrapNone/>
-                <wp:docPr id="5" name="Shape1"/>
+                <wp:docPr id="8" name="Shape1"/>
                 <a:graphic xmlns:a="http://schemas.openxmlformats.org/drawingml/2006/main">
                   <a:graphicData uri="http://schemas.microsoft.com/office/word/2010/wordprocessingShape">
                     <wps:wsp>
@@ -658,13 +588,13 @@
                       <wps:spPr>
                         <a:xfrm>
                           <a:off x="0" y="0"/>
-                          <a:ext cx="819000" cy="390600"/>
+                          <a:ext cx="819720" cy="391320"/>
                         </a:xfrm>
                         <a:custGeom>
                           <a:avLst/>
                           <a:gdLst/>
                           <a:ahLst/>
-                          <a:rect l="0" t="0" r="r" b="b"/>
+                          <a:rect l="l" t="t" r="r" b="b"/>
                           <a:pathLst>
                             <a:path w="1292" h="617">
                               <a:moveTo>
@@ -724,12 +654,17 @@
                         <w:txbxContent>
                           <w:p>
                             <w:pPr>
-                              <w:overflowPunct w:val="false"/>
+                              <w:pStyle w:val="FrameContents"/>
+                              <w:overflowPunct w:val="true"/>
                               <w:jc w:val="center"/>
-                              <w:rPr/>
+                              <w:rPr>
+                                <w:color w:val="000000"/>
+                              </w:rPr>
                             </w:pPr>
                             <w:r>
-                              <w:rPr/>
+                              <w:rPr>
+                                <w:color w:val="000000"/>
+                              </w:rPr>
                               <w:t>customer</w:t>
                             </w:r>
                           </w:p>
@@ -745,28 +680,7 @@
             </w:drawing>
           </mc:Choice>
           <mc:Fallback>
-            <w:pict>
-              <v:roundrect id="shape_0" ID="Shape1" fillcolor="white" stroked="t" style="position:absolute;margin-left:346.4pt;margin-top:10.55pt;width:64.45pt;height:30.7pt">
-                <v:textbox>
-                  <w:txbxContent>
-                    <w:p>
-                      <w:pPr>
-                        <w:overflowPunct w:val="false"/>
-                        <w:jc w:val="center"/>
-                        <w:rPr/>
-                      </w:pPr>
-                      <w:r>
-                        <w:rPr/>
-                        <w:t>customer</w:t>
-                      </w:r>
-                    </w:p>
-                  </w:txbxContent>
-                </v:textbox>
-                <w10:wrap type="none"/>
-                <v:fill o:detectmouseclick="t" color2="black"/>
-                <v:stroke color="#3465a4" joinstyle="round" endcap="flat"/>
-              </v:roundrect>
-            </w:pict>
+            <w:pict/>
           </mc:Fallback>
         </mc:AlternateContent>
       </w:r>
@@ -789,10 +703,10 @@
                 <wp:positionV relativeFrom="paragraph">
                   <wp:posOffset>73025</wp:posOffset>
                 </wp:positionV>
-                <wp:extent cx="619760" cy="95885"/>
+                <wp:extent cx="620395" cy="96520"/>
                 <wp:effectExtent l="0" t="0" r="0" b="0"/>
                 <wp:wrapNone/>
-                <wp:docPr id="6" name="Shape2"/>
+                <wp:docPr id="10" name="Shape2"/>
                 <a:graphic xmlns:a="http://schemas.openxmlformats.org/drawingml/2006/main">
                   <a:graphicData uri="http://schemas.microsoft.com/office/word/2010/wordprocessingShape">
                     <wps:wsp>
@@ -800,13 +714,13 @@
                       <wps:spPr>
                         <a:xfrm>
                           <a:off x="0" y="0"/>
-                          <a:ext cx="619200" cy="95400"/>
+                          <a:ext cx="619920" cy="95760"/>
                         </a:xfrm>
                         <a:custGeom>
                           <a:avLst/>
                           <a:gdLst/>
                           <a:ahLst/>
-                          <a:rect l="0" t="0" r="r" b="b"/>
+                          <a:rect l="l" t="t" r="r" b="b"/>
                           <a:pathLst>
                             <a:path w="976" h="152">
                               <a:moveTo>
@@ -859,32 +773,7 @@
             </w:drawing>
           </mc:Choice>
           <mc:Fallback>
-            <w:pict>
-              <v:shapetype id="shapetype_13" coordsize="21600,21600" o:spt="13" adj="10800,10800" path="m0@5l@3@5l@3,l21600,10800l@3,21600l@3@6l0@6xe">
-                <v:stroke joinstyle="miter"/>
-                <v:formulas>
-                  <v:f eqn="val 21600"/>
-                  <v:f eqn="val #1"/>
-                  <v:f eqn="val #0"/>
-                  <v:f eqn="sum width 0 @2"/>
-                  <v:f eqn="prod 1 @1 2"/>
-                  <v:f eqn="sum 10800 0 @4"/>
-                  <v:f eqn="sum 10800 @4 0"/>
-                  <v:f eqn="prod @5 @2 10800"/>
-                  <v:f eqn="sum @3 @7 0"/>
-                </v:formulas>
-                <v:path gradientshapeok="t" o:connecttype="rect" textboxrect="0,@5,@8,@6"/>
-                <v:handles>
-                  <v:h position="0,@5"/>
-                  <v:h position="@3,0"/>
-                </v:handles>
-              </v:shapetype>
-              <v:shape id="shape_0" ID="Shape2" fillcolor="#729fcf" stroked="t" style="position:absolute;margin-left:75.65pt;margin-top:5.75pt;width:48.7pt;height:7.45pt" type="shapetype_13">
-                <w10:wrap type="none"/>
-                <v:fill o:detectmouseclick="t" color2="#8d6030"/>
-                <v:stroke color="#3465a4" joinstyle="round" endcap="flat"/>
-              </v:shape>
-            </w:pict>
+            <w:pict/>
           </mc:Fallback>
         </mc:AlternateContent>
         <mc:AlternateContent>
@@ -898,10 +787,10 @@
                 <wp:positionV relativeFrom="paragraph">
                   <wp:posOffset>120650</wp:posOffset>
                 </wp:positionV>
-                <wp:extent cx="619760" cy="95885"/>
+                <wp:extent cx="620395" cy="96520"/>
                 <wp:effectExtent l="0" t="0" r="0" b="0"/>
                 <wp:wrapNone/>
-                <wp:docPr id="7" name="Shape2"/>
+                <wp:docPr id="11" name="Shape2"/>
                 <a:graphic xmlns:a="http://schemas.openxmlformats.org/drawingml/2006/main">
                   <a:graphicData uri="http://schemas.microsoft.com/office/word/2010/wordprocessingShape">
                     <wps:wsp>
@@ -909,13 +798,13 @@
                       <wps:spPr>
                         <a:xfrm>
                           <a:off x="0" y="0"/>
-                          <a:ext cx="619200" cy="95400"/>
+                          <a:ext cx="619920" cy="95760"/>
                         </a:xfrm>
                         <a:custGeom>
                           <a:avLst/>
                           <a:gdLst/>
                           <a:ahLst/>
-                          <a:rect l="0" t="0" r="r" b="b"/>
+                          <a:rect l="l" t="t" r="r" b="b"/>
                           <a:pathLst>
                             <a:path w="976" h="152">
                               <a:moveTo>
@@ -968,13 +857,7 @@
             </w:drawing>
           </mc:Choice>
           <mc:Fallback>
-            <w:pict>
-              <v:shape id="shape_0" ID="Shape2" fillcolor="#729fcf" stroked="t" style="position:absolute;margin-left:187.4pt;margin-top:9.5pt;width:48.7pt;height:7.45pt" type="shapetype_13">
-                <w10:wrap type="none"/>
-                <v:fill o:detectmouseclick="t" color2="#8d6030"/>
-                <v:stroke color="#3465a4" joinstyle="round" endcap="flat"/>
-              </v:shape>
-            </w:pict>
+            <w:pict/>
           </mc:Fallback>
         </mc:AlternateContent>
         <mc:AlternateContent>
@@ -988,10 +871,10 @@
                 <wp:positionV relativeFrom="paragraph">
                   <wp:posOffset>120650</wp:posOffset>
                 </wp:positionV>
-                <wp:extent cx="619760" cy="95885"/>
+                <wp:extent cx="620395" cy="96520"/>
                 <wp:effectExtent l="0" t="0" r="0" b="0"/>
                 <wp:wrapNone/>
-                <wp:docPr id="8" name="Shape2"/>
+                <wp:docPr id="12" name="Shape2"/>
                 <a:graphic xmlns:a="http://schemas.openxmlformats.org/drawingml/2006/main">
                   <a:graphicData uri="http://schemas.microsoft.com/office/word/2010/wordprocessingShape">
                     <wps:wsp>
@@ -999,13 +882,13 @@
                       <wps:spPr>
                         <a:xfrm>
                           <a:off x="0" y="0"/>
-                          <a:ext cx="619200" cy="95400"/>
+                          <a:ext cx="619920" cy="95760"/>
                         </a:xfrm>
                         <a:custGeom>
                           <a:avLst/>
                           <a:gdLst/>
                           <a:ahLst/>
-                          <a:rect l="0" t="0" r="r" b="b"/>
+                          <a:rect l="l" t="t" r="r" b="b"/>
                           <a:pathLst>
                             <a:path w="976" h="152">
                               <a:moveTo>
@@ -1058,13 +941,7 @@
             </w:drawing>
           </mc:Choice>
           <mc:Fallback>
-            <w:pict>
-              <v:shape id="shape_0" ID="Shape2" fillcolor="#729fcf" stroked="t" style="position:absolute;margin-left:300.65pt;margin-top:9.5pt;width:48.7pt;height:7.45pt" type="shapetype_13">
-                <w10:wrap type="none"/>
-                <v:fill o:detectmouseclick="t" color2="#8d6030"/>
-                <v:stroke color="#3465a4" joinstyle="round" endcap="flat"/>
-              </v:shape>
-            </w:pict>
+            <w:pict/>
           </mc:Fallback>
         </mc:AlternateContent>
       </w:r>
@@ -1088,7 +965,7 @@
         <mc:AlternateContent>
           <mc:Choice Requires="wps">
             <w:drawing>
-              <wp:anchor behindDoc="0" distT="0" distB="0" distL="0" distR="0" simplePos="0" locked="0" layoutInCell="1" allowOverlap="1" relativeHeight="10">
+              <wp:anchor behindDoc="0" distT="0" distB="0" distL="0" distR="0" simplePos="0" locked="0" layoutInCell="1" allowOverlap="1" relativeHeight="9">
                 <wp:simplePos x="0" y="0"/>
                 <wp:positionH relativeFrom="column">
                   <wp:posOffset>1132205</wp:posOffset>
@@ -1096,42 +973,62 @@
                 <wp:positionV relativeFrom="paragraph">
                   <wp:posOffset>160655</wp:posOffset>
                 </wp:positionV>
-                <wp:extent cx="1334135" cy="314960"/>
+                <wp:extent cx="1334770" cy="174625"/>
                 <wp:effectExtent l="0" t="0" r="0" b="0"/>
                 <wp:wrapNone/>
-                <wp:docPr id="9" name="Shape4"/>
+                <wp:docPr id="13" name="Shape4"/>
                 <a:graphic xmlns:a="http://schemas.openxmlformats.org/drawingml/2006/main">
                   <a:graphicData uri="http://schemas.microsoft.com/office/word/2010/wordprocessingShape">
                     <wps:wsp>
-                      <wps:cNvSpPr txBox="1"/>
+                      <wps:cNvSpPr/>
                       <wps:spPr>
                         <a:xfrm>
                           <a:off x="0" y="0"/>
-                          <a:ext cx="1333440" cy="314280"/>
+                          <a:ext cx="1334160" cy="173880"/>
                         </a:xfrm>
                         <a:prstGeom prst="rect">
                           <a:avLst/>
                         </a:prstGeom>
                         <a:noFill/>
                         <a:ln>
-                          <a:noFill/>
+                          <a:solidFill>
+                            <a:srgbClr val="3465a4"/>
+                          </a:solidFill>
+                          <a:custDash/>
                         </a:ln>
                       </wps:spPr>
+                      <wps:style>
+                        <a:lnRef idx="0"/>
+                        <a:fillRef idx="0"/>
+                        <a:effectRef idx="0"/>
+                        <a:fontRef idx="minor"/>
+                      </wps:style>
                       <wps:txbx>
                         <w:txbxContent>
                           <w:p>
                             <w:pPr>
-                              <w:overflowPunct w:val="false"/>
-                              <w:rPr/>
+                              <w:pStyle w:val="FrameContents"/>
+                              <w:overflowPunct w:val="true"/>
+                              <w:rPr>
+                                <w:color w:val="auto"/>
+                              </w:rPr>
                             </w:pPr>
                             <w:r>
-                              <w:rPr/>
-                              <w:t xml:space="preserve">       Our  scope</w:t>
+                              <w:rPr>
+                                <w:color w:val="auto"/>
+                              </w:rPr>
+                              <w:t xml:space="preserve">       </w:t>
+                            </w:r>
+                            <w:r>
+                              <w:rPr>
+                                <w:color w:val="auto"/>
+                              </w:rPr>
+                              <w:t>Our  scope</w:t>
                             </w:r>
                           </w:p>
                         </w:txbxContent>
                       </wps:txbx>
-                      <wps:bodyPr wrap="square" lIns="0" rIns="0" tIns="0" bIns="0">
+                      <wps:bodyPr lIns="0" rIns="0" tIns="0" bIns="0">
                         <a:spAutoFit/>
                       </wps:bodyPr>
                     </wps:wsp>
@@ -1142,29 +1039,36 @@
           </mc:Choice>
           <mc:Fallback>
             <w:pict>
-              <v:shapetype id="shapetype_202" coordsize="21600,21600" o:spt="202" path="m,l,21600l21600,21600l21600,xe">
-                <v:stroke joinstyle="miter"/>
-                <v:path gradientshapeok="t" o:connecttype="rect"/>
-              </v:shapetype>
-              <v:shape id="shape_0" ID="Shape4" stroked="f" style="position:absolute;margin-left:89.15pt;margin-top:12.65pt;width:104.95pt;height:24.7pt" type="shapetype_202">
+              <v:rect id="shape_0" ID="Shape4" stroked="t" style="position:absolute;margin-left:89.15pt;margin-top:12.65pt;width:105pt;height:13.65pt">
+                <w10:wrap type="square"/>
+                <v:fill o:detectmouseclick="t" on="false"/>
+                <v:stroke color="#3465a4" dashstyle="shortdot" joinstyle="round" endcap="flat"/>
                 <v:textbox>
                   <w:txbxContent>
                     <w:p>
                       <w:pPr>
-                        <w:overflowPunct w:val="false"/>
-                        <w:rPr/>
+                        <w:pStyle w:val="FrameContents"/>
+                        <w:overflowPunct w:val="true"/>
+                        <w:rPr>
+                          <w:color w:val="auto"/>
+                        </w:rPr>
                       </w:pPr>
                       <w:r>
-                        <w:rPr/>
-                        <w:t xml:space="preserve">       Our  scope</w:t>
+                        <w:rPr>
+                          <w:color w:val="auto"/>
+                        </w:rPr>
+                        <w:t xml:space="preserve">       </w:t>
+                      </w:r>
+                      <w:r>
+                        <w:rPr>
+                          <w:color w:val="auto"/>
+                        </w:rPr>
+                        <w:t>Our  scope</w:t>
                       </w:r>
                     </w:p>
                   </w:txbxContent>
                 </v:textbox>
-                <w10:wrap type="square"/>
-                <v:fill o:detectmouseclick="t" on="false"/>
-                <v:stroke color="black" joinstyle="round" endcap="flat"/>
-              </v:shape>
+              </v:rect>
             </w:pict>
           </mc:Fallback>
         </mc:AlternateContent>
@@ -1389,15 +1293,7 @@
       </w:pPr>
       <w:r>
         <w:rPr/>
-        <w:t>Employee – which employee works where ,</w:t>
-      </w:r>
-      <w:r>
-        <w:rPr/>
-        <w:t>name , address, salary</w:t>
-      </w:r>
-      <w:r>
-        <w:rPr/>
-        <w:t xml:space="preserve"> .</w:t>
+        <w:t>Employee – which employee works where ,name , address, salary .</w:t>
       </w:r>
     </w:p>
     <w:p>
@@ -1484,15 +1380,7 @@
       </w:pPr>
       <w:r>
         <w:rPr/>
-        <w:t xml:space="preserve">Order: </w:t>
-      </w:r>
-      <w:r>
-        <w:rPr/>
-        <w:t>item, quantity, due date</w:t>
-      </w:r>
-      <w:r>
-        <w:rPr/>
-        <w:t>.</w:t>
+        <w:t>Order: item, quantity, due date.</w:t>
       </w:r>
     </w:p>
     <w:p>
@@ -2411,6 +2299,7 @@
       <w:rPr>
         <w:rFonts w:ascii="Liberation Serif" w:hAnsi="Liberation Serif" w:eastAsia="Noto Sans CJK SC" w:cs="Lohit Devanagari"/>
         <w:kern w:val="2"/>
+        <w:sz w:val="20"/>
         <w:szCs w:val="24"/>
         <w:lang w:val="en-US" w:eastAsia="zh-CN" w:bidi="hi-IN"/>
       </w:rPr>
@@ -2640,6 +2529,135 @@
       <w:rFonts w:cs="OpenSymbol"/>
     </w:rPr>
   </w:style>
+  <w:style w:type="character" w:styleId="ListLabel28">
+    <w:name w:val="ListLabel 28"/>
+    <w:qFormat/>
+    <w:rPr>
+      <w:rFonts w:cs="OpenSymbol"/>
+      <w:b w:val="false"/>
+    </w:rPr>
+  </w:style>
+  <w:style w:type="character" w:styleId="ListLabel29">
+    <w:name w:val="ListLabel 29"/>
+    <w:qFormat/>
+    <w:rPr>
+      <w:rFonts w:cs="OpenSymbol"/>
+    </w:rPr>
+  </w:style>
+  <w:style w:type="character" w:styleId="ListLabel30">
+    <w:name w:val="ListLabel 30"/>
+    <w:qFormat/>
+    <w:rPr>
+      <w:rFonts w:cs="OpenSymbol"/>
+    </w:rPr>
+  </w:style>
+  <w:style w:type="character" w:styleId="ListLabel31">
+    <w:name w:val="ListLabel 31"/>
+    <w:qFormat/>
+    <w:rPr>
+      <w:rFonts w:cs="OpenSymbol"/>
+    </w:rPr>
+  </w:style>
+  <w:style w:type="character" w:styleId="ListLabel32">
+    <w:name w:val="ListLabel 32"/>
+    <w:qFormat/>
+    <w:rPr>
+      <w:rFonts w:cs="OpenSymbol"/>
+    </w:rPr>
+  </w:style>
+  <w:style w:type="character" w:styleId="ListLabel33">
+    <w:name w:val="ListLabel 33"/>
+    <w:qFormat/>
+    <w:rPr>
+      <w:rFonts w:cs="OpenSymbol"/>
+    </w:rPr>
+  </w:style>
+  <w:style w:type="character" w:styleId="ListLabel34">
+    <w:name w:val="ListLabel 34"/>
+    <w:qFormat/>
+    <w:rPr>
+      <w:rFonts w:cs="OpenSymbol"/>
+    </w:rPr>
+  </w:style>
+  <w:style w:type="character" w:styleId="ListLabel35">
+    <w:name w:val="ListLabel 35"/>
+    <w:qFormat/>
+    <w:rPr>
+      <w:rFonts w:cs="OpenSymbol"/>
+    </w:rPr>
+  </w:style>
+  <w:style w:type="character" w:styleId="ListLabel36">
+    <w:name w:val="ListLabel 36"/>
+    <w:qFormat/>
+    <w:rPr>
+      <w:rFonts w:cs="OpenSymbol"/>
+    </w:rPr>
+  </w:style>
+  <w:style w:type="character" w:styleId="ListLabel37">
+    <w:name w:val="ListLabel 37"/>
+    <w:qFormat/>
+    <w:rPr>
+      <w:rFonts w:cs="OpenSymbol"/>
+      <w:b w:val="false"/>
+    </w:rPr>
+  </w:style>
+  <w:style w:type="character" w:styleId="ListLabel38">
+    <w:name w:val="ListLabel 38"/>
+    <w:qFormat/>
+    <w:rPr>
+      <w:rFonts w:cs="OpenSymbol"/>
+      <w:b w:val="false"/>
+    </w:rPr>
+  </w:style>
+  <w:style w:type="character" w:styleId="ListLabel39">
+    <w:name w:val="ListLabel 39"/>
+    <w:qFormat/>
+    <w:rPr>
+      <w:rFonts w:cs="OpenSymbol"/>
+    </w:rPr>
+  </w:style>
+  <w:style w:type="character" w:styleId="ListLabel40">
+    <w:name w:val="ListLabel 40"/>
+    <w:qFormat/>
+    <w:rPr>
+      <w:rFonts w:cs="OpenSymbol"/>
+    </w:rPr>
+  </w:style>
+  <w:style w:type="character" w:styleId="ListLabel41">
+    <w:name w:val="ListLabel 41"/>
+    <w:qFormat/>
+    <w:rPr>
+      <w:rFonts w:cs="OpenSymbol"/>
+    </w:rPr>
+  </w:style>
+  <w:style w:type="character" w:styleId="ListLabel42">
+    <w:name w:val="ListLabel 42"/>
+    <w:qFormat/>
+    <w:rPr>
+      <w:rFonts w:cs="OpenSymbol"/>
+    </w:rPr>
+  </w:style>
+  <w:style w:type="character" w:styleId="ListLabel43">
+    <w:name w:val="ListLabel 43"/>
+    <w:qFormat/>
+    <w:rPr>
+      <w:rFonts w:cs="OpenSymbol"/>
+    </w:rPr>
+  </w:style>
+  <w:style w:type="character" w:styleId="ListLabel44">
+    <w:name w:val="ListLabel 44"/>
+    <w:qFormat/>
+    <w:rPr>
+      <w:rFonts w:cs="OpenSymbol"/>
+    </w:rPr>
+  </w:style>
+  <w:style w:type="character" w:styleId="ListLabel45">
+    <w:name w:val="ListLabel 45"/>
+    <w:qFormat/>
+    <w:rPr>
+      <w:rFonts w:cs="OpenSymbol"/>
+    </w:rPr>
+  </w:style>
   <w:style w:type="paragraph" w:styleId="Heading">
     <w:name w:val="Heading"/>
     <w:basedOn w:val="Normal"/>
@@ -2698,5 +2716,12 @@
       <w:rFonts w:cs="Lohit Devanagari"/>
     </w:rPr>
   </w:style>
+  <w:style w:type="paragraph" w:styleId="FrameContents">
+    <w:name w:val="Frame Contents"/>
+    <w:basedOn w:val="Normal"/>
+    <w:qFormat/>
+    <w:pPr/>
+    <w:rPr/>
+  </w:style>
 </w:styles>
 </file>
</xml_diff>

<commit_message>
exported final lab1 definition
</commit_message>
<xml_diff>
--- a/definition.docx
+++ b/definition.docx
@@ -47,8 +47,18 @@
         <w:rPr/>
       </w:pPr>
       <w:r>
-        <w:rPr/>
-        <w:t>Title: Database for managing the warehouse part of the online retail business.</w:t>
+        <w:rPr>
+          <w:b/>
+          <w:bCs/>
+          <w:position w:val="0"/>
+          <w:sz w:val="24"/>
+          <w:vertAlign w:val="baseline"/>
+        </w:rPr>
+        <w:t>Title:</w:t>
+      </w:r>
+      <w:r>
+        <w:rPr/>
+        <w:t xml:space="preserve"> Database for managing the warehouse part of the online retail business.</w:t>
       </w:r>
     </w:p>
     <w:p>
@@ -88,7 +98,10 @@
         </w:rPr>
       </w:pPr>
       <w:r>
-        <w:rPr/>
+        <w:rPr>
+          <w:b/>
+          <w:bCs/>
+        </w:rPr>
         <w:t>Scope of Database:</w:t>
       </w:r>
     </w:p>
@@ -129,985 +142,68 @@
       </w:pPr>
       <w:r>
         <w:rPr/>
-        <mc:AlternateContent>
-          <mc:Choice Requires="wps">
-            <w:drawing>
-              <wp:anchor behindDoc="0" distT="0" distB="0" distL="0" distR="0" simplePos="0" locked="0" layoutInCell="1" allowOverlap="1" relativeHeight="15">
-                <wp:simplePos x="0" y="0"/>
-                <wp:positionH relativeFrom="column">
-                  <wp:posOffset>-258445</wp:posOffset>
-                </wp:positionH>
-                <wp:positionV relativeFrom="paragraph">
-                  <wp:posOffset>90170</wp:posOffset>
-                </wp:positionV>
-                <wp:extent cx="4429760" cy="1286510"/>
-                <wp:effectExtent l="0" t="0" r="0" b="0"/>
-                <wp:wrapNone/>
-                <wp:docPr id="1" name="Shape3"/>
-                <a:graphic xmlns:a="http://schemas.openxmlformats.org/drawingml/2006/main">
-                  <a:graphicData uri="http://schemas.microsoft.com/office/word/2010/wordprocessingShape">
-                    <wps:wsp>
-                      <wps:cNvSpPr/>
-                      <wps:spPr>
-                        <a:xfrm>
-                          <a:off x="0" y="0"/>
-                          <a:ext cx="4429080" cy="1285920"/>
-                        </a:xfrm>
-                        <a:prstGeom prst="ellipse">
-                          <a:avLst/>
-                        </a:prstGeom>
-                        <a:solidFill>
-                          <a:srgbClr val="729fcf"/>
-                        </a:solidFill>
-                        <a:ln>
-                          <a:solidFill>
-                            <a:srgbClr val="3465a4"/>
-                          </a:solidFill>
-                        </a:ln>
-                      </wps:spPr>
-                      <wps:bodyPr/>
-                    </wps:wsp>
-                  </a:graphicData>
-                </a:graphic>
-              </wp:anchor>
-            </w:drawing>
-          </mc:Choice>
-          <mc:Fallback>
-            <w:pict>
-              <v:shape id="shape_0" ID="Shape3" stroked="t" style="position:absolute;margin-left:-20.35pt;margin-top:7.1pt;width:348.7pt;height:101.2pt">
-                <v:stroke color="#3465a4" joinstyle="round" endcap="flat"/>
-                <v:fill o:detectmouseclick="t" on="false"/>
-              </v:shape>
-            </w:pict>
-          </mc:Fallback>
-        </mc:AlternateContent>
-      </w:r>
-    </w:p>
-    <w:p>
-      <w:pPr>
-        <w:pStyle w:val="Normal"/>
-        <w:rPr/>
-      </w:pPr>
-      <w:r>
-        <w:rPr/>
-      </w:r>
-    </w:p>
-    <w:p>
-      <w:pPr>
-        <w:pStyle w:val="Normal"/>
-        <w:rPr/>
-      </w:pPr>
-      <w:r>
-        <w:rPr/>
-        <mc:AlternateContent>
-          <mc:Choice Requires="wps">
-            <w:drawing>
-              <wp:anchor behindDoc="0" distT="0" distB="0" distL="0" distR="0" simplePos="0" locked="0" layoutInCell="1" allowOverlap="1" relativeHeight="2">
-                <wp:simplePos x="0" y="0"/>
-                <wp:positionH relativeFrom="column">
-                  <wp:posOffset>141605</wp:posOffset>
-                </wp:positionH>
-                <wp:positionV relativeFrom="paragraph">
-                  <wp:posOffset>143510</wp:posOffset>
-                </wp:positionV>
-                <wp:extent cx="820420" cy="391795"/>
-                <wp:effectExtent l="0" t="0" r="0" b="0"/>
-                <wp:wrapNone/>
-                <wp:docPr id="2" name="Shape1"/>
-                <a:graphic xmlns:a="http://schemas.openxmlformats.org/drawingml/2006/main">
-                  <a:graphicData uri="http://schemas.microsoft.com/office/word/2010/wordprocessingShape">
-                    <wps:wsp>
-                      <wps:cNvSpPr/>
-                      <wps:spPr>
-                        <a:xfrm>
-                          <a:off x="0" y="0"/>
-                          <a:ext cx="819720" cy="391320"/>
-                        </a:xfrm>
-                        <a:custGeom>
-                          <a:avLst/>
-                          <a:gdLst/>
-                          <a:ahLst/>
-                          <a:rect l="l" t="t" r="r" b="b"/>
-                          <a:pathLst>
-                            <a:path w="1292" h="617">
-                              <a:moveTo>
-                                <a:pt x="102" y="0"/>
-                              </a:moveTo>
-                              <a:cubicBezTo>
-                                <a:pt x="51" y="0"/>
-                                <a:pt x="0" y="51"/>
-                                <a:pt x="0" y="102"/>
-                              </a:cubicBezTo>
-                              <a:lnTo>
-                                <a:pt x="0" y="513"/>
-                              </a:lnTo>
-                              <a:cubicBezTo>
-                                <a:pt x="0" y="564"/>
-                                <a:pt x="51" y="616"/>
-                                <a:pt x="102" y="616"/>
-                              </a:cubicBezTo>
-                              <a:lnTo>
-                                <a:pt x="1188" y="616"/>
-                              </a:lnTo>
-                              <a:cubicBezTo>
-                                <a:pt x="1239" y="616"/>
-                                <a:pt x="1291" y="564"/>
-                                <a:pt x="1291" y="513"/>
-                              </a:cubicBezTo>
-                              <a:lnTo>
-                                <a:pt x="1291" y="102"/>
-                              </a:lnTo>
-                              <a:cubicBezTo>
-                                <a:pt x="1291" y="51"/>
-                                <a:pt x="1239" y="0"/>
-                                <a:pt x="1188" y="0"/>
-                              </a:cubicBezTo>
-                              <a:lnTo>
-                                <a:pt x="102" y="0"/>
-                              </a:lnTo>
-                            </a:path>
-                          </a:pathLst>
-                        </a:custGeom>
-                        <a:solidFill>
-                          <a:srgbClr val="ffffff"/>
-                        </a:solidFill>
-                        <a:ln>
-                          <a:solidFill>
-                            <a:srgbClr val="3465a4"/>
-                          </a:solidFill>
-                        </a:ln>
-                      </wps:spPr>
-                      <wps:style>
-                        <a:lnRef idx="0"/>
-                        <a:fillRef idx="0"/>
-                        <a:effectRef idx="0"/>
-                        <a:fontRef idx="minor"/>
-                      </wps:style>
-                      <wps:txbx>
-                        <w:txbxContent>
-                          <w:p>
-                            <w:pPr>
-                              <w:pStyle w:val="FrameContents"/>
-                              <w:overflowPunct w:val="true"/>
-                              <w:jc w:val="center"/>
-                              <w:rPr>
-                                <w:color w:val="000000"/>
-                              </w:rPr>
-                            </w:pPr>
-                            <w:r>
-                              <w:rPr>
-                                <w:color w:val="000000"/>
-                              </w:rPr>
-                              <w:t>supplier</w:t>
-                            </w:r>
-                          </w:p>
-                        </w:txbxContent>
-                      </wps:txbx>
-                      <wps:bodyPr lIns="0" rIns="0" tIns="0" bIns="0" anchor="ctr">
-                        <a:noAutofit/>
-                      </wps:bodyPr>
-                    </wps:wsp>
-                  </a:graphicData>
-                </a:graphic>
-              </wp:anchor>
-            </w:drawing>
-          </mc:Choice>
-          <mc:Fallback>
-            <w:pict/>
-          </mc:Fallback>
-        </mc:AlternateContent>
-        <mc:AlternateContent>
-          <mc:Choice Requires="wps">
-            <w:drawing>
-              <wp:anchor behindDoc="0" distT="0" distB="0" distL="0" distR="0" simplePos="0" locked="0" layoutInCell="1" allowOverlap="1" relativeHeight="3">
-                <wp:simplePos x="0" y="0"/>
-                <wp:positionH relativeFrom="column">
-                  <wp:posOffset>1579880</wp:posOffset>
-                </wp:positionH>
-                <wp:positionV relativeFrom="paragraph">
-                  <wp:posOffset>143510</wp:posOffset>
-                </wp:positionV>
-                <wp:extent cx="820420" cy="391795"/>
-                <wp:effectExtent l="0" t="0" r="0" b="0"/>
-                <wp:wrapNone/>
-                <wp:docPr id="4" name="Shape1"/>
-                <a:graphic xmlns:a="http://schemas.openxmlformats.org/drawingml/2006/main">
-                  <a:graphicData uri="http://schemas.microsoft.com/office/word/2010/wordprocessingShape">
-                    <wps:wsp>
-                      <wps:cNvSpPr/>
-                      <wps:spPr>
-                        <a:xfrm>
-                          <a:off x="0" y="0"/>
-                          <a:ext cx="819720" cy="391320"/>
-                        </a:xfrm>
-                        <a:custGeom>
-                          <a:avLst/>
-                          <a:gdLst/>
-                          <a:ahLst/>
-                          <a:rect l="l" t="t" r="r" b="b"/>
-                          <a:pathLst>
-                            <a:path w="1292" h="617">
-                              <a:moveTo>
-                                <a:pt x="102" y="0"/>
-                              </a:moveTo>
-                              <a:cubicBezTo>
-                                <a:pt x="51" y="0"/>
-                                <a:pt x="0" y="51"/>
-                                <a:pt x="0" y="102"/>
-                              </a:cubicBezTo>
-                              <a:lnTo>
-                                <a:pt x="0" y="513"/>
-                              </a:lnTo>
-                              <a:cubicBezTo>
-                                <a:pt x="0" y="564"/>
-                                <a:pt x="51" y="616"/>
-                                <a:pt x="102" y="616"/>
-                              </a:cubicBezTo>
-                              <a:lnTo>
-                                <a:pt x="1188" y="616"/>
-                              </a:lnTo>
-                              <a:cubicBezTo>
-                                <a:pt x="1239" y="616"/>
-                                <a:pt x="1291" y="564"/>
-                                <a:pt x="1291" y="513"/>
-                              </a:cubicBezTo>
-                              <a:lnTo>
-                                <a:pt x="1291" y="102"/>
-                              </a:lnTo>
-                              <a:cubicBezTo>
-                                <a:pt x="1291" y="51"/>
-                                <a:pt x="1239" y="0"/>
-                                <a:pt x="1188" y="0"/>
-                              </a:cubicBezTo>
-                              <a:lnTo>
-                                <a:pt x="102" y="0"/>
-                              </a:lnTo>
-                            </a:path>
-                          </a:pathLst>
-                        </a:custGeom>
-                        <a:solidFill>
-                          <a:srgbClr val="ffffff"/>
-                        </a:solidFill>
-                        <a:ln>
-                          <a:solidFill>
-                            <a:srgbClr val="3465a4"/>
-                          </a:solidFill>
-                        </a:ln>
-                      </wps:spPr>
-                      <wps:style>
-                        <a:lnRef idx="0"/>
-                        <a:fillRef idx="0"/>
-                        <a:effectRef idx="0"/>
-                        <a:fontRef idx="minor"/>
-                      </wps:style>
-                      <wps:txbx>
-                        <w:txbxContent>
-                          <w:p>
-                            <w:pPr>
-                              <w:pStyle w:val="FrameContents"/>
-                              <w:overflowPunct w:val="true"/>
-                              <w:jc w:val="center"/>
-                              <w:rPr>
-                                <w:color w:val="000000"/>
-                              </w:rPr>
-                            </w:pPr>
-                            <w:r>
-                              <w:rPr>
-                                <w:color w:val="000000"/>
-                              </w:rPr>
-                              <w:t>warehouse</w:t>
-                            </w:r>
-                          </w:p>
-                        </w:txbxContent>
-                      </wps:txbx>
-                      <wps:bodyPr lIns="0" rIns="0" tIns="0" bIns="0" anchor="ctr">
-                        <a:noAutofit/>
-                      </wps:bodyPr>
-                    </wps:wsp>
-                  </a:graphicData>
-                </a:graphic>
-              </wp:anchor>
-            </w:drawing>
-          </mc:Choice>
-          <mc:Fallback>
-            <w:pict/>
-          </mc:Fallback>
-        </mc:AlternateContent>
-        <mc:AlternateContent>
-          <mc:Choice Requires="wps">
-            <w:drawing>
-              <wp:anchor behindDoc="0" distT="0" distB="0" distL="0" distR="0" simplePos="0" locked="0" layoutInCell="1" allowOverlap="1" relativeHeight="4">
-                <wp:simplePos x="0" y="0"/>
-                <wp:positionH relativeFrom="column">
-                  <wp:posOffset>2999105</wp:posOffset>
-                </wp:positionH>
-                <wp:positionV relativeFrom="paragraph">
-                  <wp:posOffset>105410</wp:posOffset>
-                </wp:positionV>
-                <wp:extent cx="820420" cy="487045"/>
-                <wp:effectExtent l="0" t="0" r="0" b="0"/>
-                <wp:wrapNone/>
-                <wp:docPr id="6" name="Shape1"/>
-                <a:graphic xmlns:a="http://schemas.openxmlformats.org/drawingml/2006/main">
-                  <a:graphicData uri="http://schemas.microsoft.com/office/word/2010/wordprocessingShape">
-                    <wps:wsp>
-                      <wps:cNvSpPr/>
-                      <wps:spPr>
-                        <a:xfrm>
-                          <a:off x="0" y="0"/>
-                          <a:ext cx="819720" cy="486360"/>
-                        </a:xfrm>
-                        <a:custGeom>
-                          <a:avLst/>
-                          <a:gdLst/>
-                          <a:ahLst/>
-                          <a:rect l="l" t="t" r="r" b="b"/>
-                          <a:pathLst>
-                            <a:path w="1292" h="766">
-                              <a:moveTo>
-                                <a:pt x="127" y="0"/>
-                              </a:moveTo>
-                              <a:cubicBezTo>
-                                <a:pt x="63" y="0"/>
-                                <a:pt x="0" y="63"/>
-                                <a:pt x="0" y="127"/>
-                              </a:cubicBezTo>
-                              <a:lnTo>
-                                <a:pt x="0" y="638"/>
-                              </a:lnTo>
-                              <a:cubicBezTo>
-                                <a:pt x="0" y="701"/>
-                                <a:pt x="63" y="765"/>
-                                <a:pt x="127" y="765"/>
-                              </a:cubicBezTo>
-                              <a:lnTo>
-                                <a:pt x="1163" y="765"/>
-                              </a:lnTo>
-                              <a:cubicBezTo>
-                                <a:pt x="1227" y="765"/>
-                                <a:pt x="1291" y="701"/>
-                                <a:pt x="1291" y="638"/>
-                              </a:cubicBezTo>
-                              <a:lnTo>
-                                <a:pt x="1291" y="127"/>
-                              </a:lnTo>
-                              <a:cubicBezTo>
-                                <a:pt x="1291" y="63"/>
-                                <a:pt x="1227" y="0"/>
-                                <a:pt x="1163" y="0"/>
-                              </a:cubicBezTo>
-                              <a:lnTo>
-                                <a:pt x="127" y="0"/>
-                              </a:lnTo>
-                            </a:path>
-                          </a:pathLst>
-                        </a:custGeom>
-                        <a:solidFill>
-                          <a:srgbClr val="ffffff"/>
-                        </a:solidFill>
-                        <a:ln>
-                          <a:solidFill>
-                            <a:srgbClr val="3465a4"/>
-                          </a:solidFill>
-                        </a:ln>
-                      </wps:spPr>
-                      <wps:style>
-                        <a:lnRef idx="0"/>
-                        <a:fillRef idx="0"/>
-                        <a:effectRef idx="0"/>
-                        <a:fontRef idx="minor"/>
-                      </wps:style>
-                      <wps:txbx>
-                        <w:txbxContent>
-                          <w:p>
-                            <w:pPr>
-                              <w:pStyle w:val="FrameContents"/>
-                              <w:overflowPunct w:val="true"/>
-                              <w:jc w:val="center"/>
-                              <w:rPr>
-                                <w:color w:val="000000"/>
-                              </w:rPr>
-                            </w:pPr>
-                            <w:r>
-                              <w:rPr>
-                                <w:color w:val="000000"/>
-                              </w:rPr>
-                              <w:t>Distribution</w:t>
-                            </w:r>
-                          </w:p>
-                          <w:p>
-                            <w:pPr>
-                              <w:pStyle w:val="FrameContents"/>
-                              <w:overflowPunct w:val="true"/>
-                              <w:jc w:val="center"/>
-                              <w:rPr>
-                                <w:color w:val="000000"/>
-                              </w:rPr>
-                            </w:pPr>
-                            <w:r>
-                              <w:rPr>
-                                <w:color w:val="000000"/>
-                              </w:rPr>
-                              <w:t>center</w:t>
-                            </w:r>
-                          </w:p>
-                        </w:txbxContent>
-                      </wps:txbx>
-                      <wps:bodyPr lIns="0" rIns="0" tIns="0" bIns="0" anchor="ctr">
-                        <a:noAutofit/>
-                      </wps:bodyPr>
-                    </wps:wsp>
-                  </a:graphicData>
-                </a:graphic>
-              </wp:anchor>
-            </w:drawing>
-          </mc:Choice>
-          <mc:Fallback>
-            <w:pict/>
-          </mc:Fallback>
-        </mc:AlternateContent>
-        <mc:AlternateContent>
-          <mc:Choice Requires="wps">
-            <w:drawing>
-              <wp:anchor behindDoc="0" distT="0" distB="0" distL="0" distR="0" simplePos="0" locked="0" layoutInCell="1" allowOverlap="1" relativeHeight="5">
-                <wp:simplePos x="0" y="0"/>
-                <wp:positionH relativeFrom="column">
-                  <wp:posOffset>4399280</wp:posOffset>
-                </wp:positionH>
-                <wp:positionV relativeFrom="paragraph">
-                  <wp:posOffset>133985</wp:posOffset>
-                </wp:positionV>
-                <wp:extent cx="820420" cy="391795"/>
-                <wp:effectExtent l="0" t="0" r="0" b="0"/>
-                <wp:wrapNone/>
-                <wp:docPr id="8" name="Shape1"/>
-                <a:graphic xmlns:a="http://schemas.openxmlformats.org/drawingml/2006/main">
-                  <a:graphicData uri="http://schemas.microsoft.com/office/word/2010/wordprocessingShape">
-                    <wps:wsp>
-                      <wps:cNvSpPr/>
-                      <wps:spPr>
-                        <a:xfrm>
-                          <a:off x="0" y="0"/>
-                          <a:ext cx="819720" cy="391320"/>
-                        </a:xfrm>
-                        <a:custGeom>
-                          <a:avLst/>
-                          <a:gdLst/>
-                          <a:ahLst/>
-                          <a:rect l="l" t="t" r="r" b="b"/>
-                          <a:pathLst>
-                            <a:path w="1292" h="617">
-                              <a:moveTo>
-                                <a:pt x="102" y="0"/>
-                              </a:moveTo>
-                              <a:cubicBezTo>
-                                <a:pt x="51" y="0"/>
-                                <a:pt x="0" y="51"/>
-                                <a:pt x="0" y="102"/>
-                              </a:cubicBezTo>
-                              <a:lnTo>
-                                <a:pt x="0" y="513"/>
-                              </a:lnTo>
-                              <a:cubicBezTo>
-                                <a:pt x="0" y="564"/>
-                                <a:pt x="51" y="616"/>
-                                <a:pt x="102" y="616"/>
-                              </a:cubicBezTo>
-                              <a:lnTo>
-                                <a:pt x="1188" y="616"/>
-                              </a:lnTo>
-                              <a:cubicBezTo>
-                                <a:pt x="1239" y="616"/>
-                                <a:pt x="1291" y="564"/>
-                                <a:pt x="1291" y="513"/>
-                              </a:cubicBezTo>
-                              <a:lnTo>
-                                <a:pt x="1291" y="102"/>
-                              </a:lnTo>
-                              <a:cubicBezTo>
-                                <a:pt x="1291" y="51"/>
-                                <a:pt x="1239" y="0"/>
-                                <a:pt x="1188" y="0"/>
-                              </a:cubicBezTo>
-                              <a:lnTo>
-                                <a:pt x="102" y="0"/>
-                              </a:lnTo>
-                            </a:path>
-                          </a:pathLst>
-                        </a:custGeom>
-                        <a:solidFill>
-                          <a:srgbClr val="ffffff"/>
-                        </a:solidFill>
-                        <a:ln>
-                          <a:solidFill>
-                            <a:srgbClr val="3465a4"/>
-                          </a:solidFill>
-                        </a:ln>
-                      </wps:spPr>
-                      <wps:style>
-                        <a:lnRef idx="0"/>
-                        <a:fillRef idx="0"/>
-                        <a:effectRef idx="0"/>
-                        <a:fontRef idx="minor"/>
-                      </wps:style>
-                      <wps:txbx>
-                        <w:txbxContent>
-                          <w:p>
-                            <w:pPr>
-                              <w:pStyle w:val="FrameContents"/>
-                              <w:overflowPunct w:val="true"/>
-                              <w:jc w:val="center"/>
-                              <w:rPr>
-                                <w:color w:val="000000"/>
-                              </w:rPr>
-                            </w:pPr>
-                            <w:r>
-                              <w:rPr>
-                                <w:color w:val="000000"/>
-                              </w:rPr>
-                              <w:t>customer</w:t>
-                            </w:r>
-                          </w:p>
-                        </w:txbxContent>
-                      </wps:txbx>
-                      <wps:bodyPr lIns="0" rIns="0" tIns="0" bIns="0" anchor="ctr">
-                        <a:noAutofit/>
-                      </wps:bodyPr>
-                    </wps:wsp>
-                  </a:graphicData>
-                </a:graphic>
-              </wp:anchor>
-            </w:drawing>
-          </mc:Choice>
-          <mc:Fallback>
-            <w:pict/>
-          </mc:Fallback>
-        </mc:AlternateContent>
-      </w:r>
-    </w:p>
-    <w:p>
-      <w:pPr>
-        <w:pStyle w:val="Normal"/>
-        <w:rPr/>
-      </w:pPr>
-      <w:r>
-        <w:rPr/>
-        <mc:AlternateContent>
-          <mc:Choice Requires="wps">
-            <w:drawing>
-              <wp:anchor behindDoc="0" distT="0" distB="0" distL="0" distR="0" simplePos="0" locked="0" layoutInCell="1" allowOverlap="1" relativeHeight="6">
-                <wp:simplePos x="0" y="0"/>
-                <wp:positionH relativeFrom="column">
-                  <wp:posOffset>960755</wp:posOffset>
-                </wp:positionH>
-                <wp:positionV relativeFrom="paragraph">
-                  <wp:posOffset>73025</wp:posOffset>
-                </wp:positionV>
-                <wp:extent cx="620395" cy="96520"/>
-                <wp:effectExtent l="0" t="0" r="0" b="0"/>
-                <wp:wrapNone/>
-                <wp:docPr id="10" name="Shape2"/>
-                <a:graphic xmlns:a="http://schemas.openxmlformats.org/drawingml/2006/main">
-                  <a:graphicData uri="http://schemas.microsoft.com/office/word/2010/wordprocessingShape">
-                    <wps:wsp>
-                      <wps:cNvSpPr/>
-                      <wps:spPr>
-                        <a:xfrm>
-                          <a:off x="0" y="0"/>
-                          <a:ext cx="619920" cy="95760"/>
-                        </a:xfrm>
-                        <a:custGeom>
-                          <a:avLst/>
-                          <a:gdLst/>
-                          <a:ahLst/>
-                          <a:rect l="l" t="t" r="r" b="b"/>
-                          <a:pathLst>
-                            <a:path w="976" h="152">
-                              <a:moveTo>
-                                <a:pt x="0" y="37"/>
-                              </a:moveTo>
-                              <a:lnTo>
-                                <a:pt x="731" y="37"/>
-                              </a:lnTo>
-                              <a:lnTo>
-                                <a:pt x="731" y="0"/>
-                              </a:lnTo>
-                              <a:lnTo>
-                                <a:pt x="975" y="75"/>
-                              </a:lnTo>
-                              <a:lnTo>
-                                <a:pt x="731" y="151"/>
-                              </a:lnTo>
-                              <a:lnTo>
-                                <a:pt x="731" y="113"/>
-                              </a:lnTo>
-                              <a:lnTo>
-                                <a:pt x="0" y="113"/>
-                              </a:lnTo>
-                              <a:lnTo>
-                                <a:pt x="0" y="37"/>
-                              </a:lnTo>
-                            </a:path>
-                          </a:pathLst>
-                        </a:custGeom>
-                        <a:solidFill>
-                          <a:srgbClr val="729fcf"/>
-                        </a:solidFill>
-                        <a:ln>
-                          <a:solidFill>
-                            <a:srgbClr val="3465a4"/>
-                          </a:solidFill>
-                        </a:ln>
-                      </wps:spPr>
-                      <wps:style>
-                        <a:lnRef idx="0"/>
-                        <a:fillRef idx="0"/>
-                        <a:effectRef idx="0"/>
-                        <a:fontRef idx="minor"/>
-                      </wps:style>
-                      <wps:bodyPr/>
-                    </wps:wsp>
-                  </a:graphicData>
-                </a:graphic>
-              </wp:anchor>
-            </w:drawing>
-          </mc:Choice>
-          <mc:Fallback>
-            <w:pict/>
-          </mc:Fallback>
-        </mc:AlternateContent>
-        <mc:AlternateContent>
-          <mc:Choice Requires="wps">
-            <w:drawing>
-              <wp:anchor behindDoc="0" distT="0" distB="0" distL="0" distR="0" simplePos="0" locked="0" layoutInCell="1" allowOverlap="1" relativeHeight="7">
-                <wp:simplePos x="0" y="0"/>
-                <wp:positionH relativeFrom="column">
-                  <wp:posOffset>2379980</wp:posOffset>
-                </wp:positionH>
-                <wp:positionV relativeFrom="paragraph">
-                  <wp:posOffset>120650</wp:posOffset>
-                </wp:positionV>
-                <wp:extent cx="620395" cy="96520"/>
-                <wp:effectExtent l="0" t="0" r="0" b="0"/>
-                <wp:wrapNone/>
-                <wp:docPr id="11" name="Shape2"/>
-                <a:graphic xmlns:a="http://schemas.openxmlformats.org/drawingml/2006/main">
-                  <a:graphicData uri="http://schemas.microsoft.com/office/word/2010/wordprocessingShape">
-                    <wps:wsp>
-                      <wps:cNvSpPr/>
-                      <wps:spPr>
-                        <a:xfrm>
-                          <a:off x="0" y="0"/>
-                          <a:ext cx="619920" cy="95760"/>
-                        </a:xfrm>
-                        <a:custGeom>
-                          <a:avLst/>
-                          <a:gdLst/>
-                          <a:ahLst/>
-                          <a:rect l="l" t="t" r="r" b="b"/>
-                          <a:pathLst>
-                            <a:path w="976" h="152">
-                              <a:moveTo>
-                                <a:pt x="0" y="37"/>
-                              </a:moveTo>
-                              <a:lnTo>
-                                <a:pt x="731" y="37"/>
-                              </a:lnTo>
-                              <a:lnTo>
-                                <a:pt x="731" y="0"/>
-                              </a:lnTo>
-                              <a:lnTo>
-                                <a:pt x="975" y="75"/>
-                              </a:lnTo>
-                              <a:lnTo>
-                                <a:pt x="731" y="151"/>
-                              </a:lnTo>
-                              <a:lnTo>
-                                <a:pt x="731" y="113"/>
-                              </a:lnTo>
-                              <a:lnTo>
-                                <a:pt x="0" y="113"/>
-                              </a:lnTo>
-                              <a:lnTo>
-                                <a:pt x="0" y="37"/>
-                              </a:lnTo>
-                            </a:path>
-                          </a:pathLst>
-                        </a:custGeom>
-                        <a:solidFill>
-                          <a:srgbClr val="729fcf"/>
-                        </a:solidFill>
-                        <a:ln>
-                          <a:solidFill>
-                            <a:srgbClr val="3465a4"/>
-                          </a:solidFill>
-                        </a:ln>
-                      </wps:spPr>
-                      <wps:style>
-                        <a:lnRef idx="0"/>
-                        <a:fillRef idx="0"/>
-                        <a:effectRef idx="0"/>
-                        <a:fontRef idx="minor"/>
-                      </wps:style>
-                      <wps:bodyPr/>
-                    </wps:wsp>
-                  </a:graphicData>
-                </a:graphic>
-              </wp:anchor>
-            </w:drawing>
-          </mc:Choice>
-          <mc:Fallback>
-            <w:pict/>
-          </mc:Fallback>
-        </mc:AlternateContent>
-        <mc:AlternateContent>
-          <mc:Choice Requires="wps">
-            <w:drawing>
-              <wp:anchor behindDoc="0" distT="0" distB="0" distL="0" distR="0" simplePos="0" locked="0" layoutInCell="1" allowOverlap="1" relativeHeight="8">
-                <wp:simplePos x="0" y="0"/>
-                <wp:positionH relativeFrom="column">
-                  <wp:posOffset>3818255</wp:posOffset>
-                </wp:positionH>
-                <wp:positionV relativeFrom="paragraph">
-                  <wp:posOffset>120650</wp:posOffset>
-                </wp:positionV>
-                <wp:extent cx="620395" cy="96520"/>
-                <wp:effectExtent l="0" t="0" r="0" b="0"/>
-                <wp:wrapNone/>
-                <wp:docPr id="12" name="Shape2"/>
-                <a:graphic xmlns:a="http://schemas.openxmlformats.org/drawingml/2006/main">
-                  <a:graphicData uri="http://schemas.microsoft.com/office/word/2010/wordprocessingShape">
-                    <wps:wsp>
-                      <wps:cNvSpPr/>
-                      <wps:spPr>
-                        <a:xfrm>
-                          <a:off x="0" y="0"/>
-                          <a:ext cx="619920" cy="95760"/>
-                        </a:xfrm>
-                        <a:custGeom>
-                          <a:avLst/>
-                          <a:gdLst/>
-                          <a:ahLst/>
-                          <a:rect l="l" t="t" r="r" b="b"/>
-                          <a:pathLst>
-                            <a:path w="976" h="152">
-                              <a:moveTo>
-                                <a:pt x="0" y="37"/>
-                              </a:moveTo>
-                              <a:lnTo>
-                                <a:pt x="731" y="37"/>
-                              </a:lnTo>
-                              <a:lnTo>
-                                <a:pt x="731" y="0"/>
-                              </a:lnTo>
-                              <a:lnTo>
-                                <a:pt x="975" y="75"/>
-                              </a:lnTo>
-                              <a:lnTo>
-                                <a:pt x="731" y="151"/>
-                              </a:lnTo>
-                              <a:lnTo>
-                                <a:pt x="731" y="113"/>
-                              </a:lnTo>
-                              <a:lnTo>
-                                <a:pt x="0" y="113"/>
-                              </a:lnTo>
-                              <a:lnTo>
-                                <a:pt x="0" y="37"/>
-                              </a:lnTo>
-                            </a:path>
-                          </a:pathLst>
-                        </a:custGeom>
-                        <a:solidFill>
-                          <a:srgbClr val="729fcf"/>
-                        </a:solidFill>
-                        <a:ln>
-                          <a:solidFill>
-                            <a:srgbClr val="3465a4"/>
-                          </a:solidFill>
-                        </a:ln>
-                      </wps:spPr>
-                      <wps:style>
-                        <a:lnRef idx="0"/>
-                        <a:fillRef idx="0"/>
-                        <a:effectRef idx="0"/>
-                        <a:fontRef idx="minor"/>
-                      </wps:style>
-                      <wps:bodyPr/>
-                    </wps:wsp>
-                  </a:graphicData>
-                </a:graphic>
-              </wp:anchor>
-            </w:drawing>
-          </mc:Choice>
-          <mc:Fallback>
-            <w:pict/>
-          </mc:Fallback>
-        </mc:AlternateContent>
-      </w:r>
-    </w:p>
-    <w:p>
-      <w:pPr>
-        <w:pStyle w:val="Normal"/>
-        <w:rPr/>
-      </w:pPr>
-      <w:r>
-        <w:rPr/>
-      </w:r>
-    </w:p>
-    <w:p>
-      <w:pPr>
-        <w:pStyle w:val="Normal"/>
-        <w:rPr/>
-      </w:pPr>
-      <w:r>
-        <w:rPr/>
-        <mc:AlternateContent>
-          <mc:Choice Requires="wps">
-            <w:drawing>
-              <wp:anchor behindDoc="0" distT="0" distB="0" distL="0" distR="0" simplePos="0" locked="0" layoutInCell="1" allowOverlap="1" relativeHeight="9">
-                <wp:simplePos x="0" y="0"/>
-                <wp:positionH relativeFrom="column">
-                  <wp:posOffset>1132205</wp:posOffset>
-                </wp:positionH>
-                <wp:positionV relativeFrom="paragraph">
-                  <wp:posOffset>160655</wp:posOffset>
-                </wp:positionV>
-                <wp:extent cx="1334770" cy="174625"/>
-                <wp:effectExtent l="0" t="0" r="0" b="0"/>
-                <wp:wrapNone/>
-                <wp:docPr id="13" name="Shape4"/>
-                <a:graphic xmlns:a="http://schemas.openxmlformats.org/drawingml/2006/main">
-                  <a:graphicData uri="http://schemas.microsoft.com/office/word/2010/wordprocessingShape">
-                    <wps:wsp>
-                      <wps:cNvSpPr/>
-                      <wps:spPr>
-                        <a:xfrm>
-                          <a:off x="0" y="0"/>
-                          <a:ext cx="1334160" cy="173880"/>
-                        </a:xfrm>
-                        <a:prstGeom prst="rect">
-                          <a:avLst/>
-                        </a:prstGeom>
-                        <a:noFill/>
-                        <a:ln>
-                          <a:solidFill>
-                            <a:srgbClr val="3465a4"/>
-                          </a:solidFill>
-                          <a:custDash/>
-                        </a:ln>
-                      </wps:spPr>
-                      <wps:style>
-                        <a:lnRef idx="0"/>
-                        <a:fillRef idx="0"/>
-                        <a:effectRef idx="0"/>
-                        <a:fontRef idx="minor"/>
-                      </wps:style>
-                      <wps:txbx>
-                        <w:txbxContent>
-                          <w:p>
-                            <w:pPr>
-                              <w:pStyle w:val="FrameContents"/>
-                              <w:overflowPunct w:val="true"/>
-                              <w:rPr>
-                                <w:color w:val="auto"/>
-                              </w:rPr>
-                            </w:pPr>
-                            <w:r>
-                              <w:rPr>
-                                <w:color w:val="auto"/>
-                              </w:rPr>
-                              <w:t xml:space="preserve">       </w:t>
-                            </w:r>
-                            <w:r>
-                              <w:rPr>
-                                <w:color w:val="auto"/>
-                              </w:rPr>
-                              <w:t>Our  scope</w:t>
-                            </w:r>
-                          </w:p>
-                        </w:txbxContent>
-                      </wps:txbx>
-                      <wps:bodyPr lIns="0" rIns="0" tIns="0" bIns="0">
-                        <a:spAutoFit/>
-                      </wps:bodyPr>
-                    </wps:wsp>
-                  </a:graphicData>
-                </a:graphic>
-              </wp:anchor>
-            </w:drawing>
-          </mc:Choice>
-          <mc:Fallback>
-            <w:pict>
-              <v:rect id="shape_0" ID="Shape4" stroked="t" style="position:absolute;margin-left:89.15pt;margin-top:12.65pt;width:105pt;height:13.65pt">
-                <w10:wrap type="square"/>
-                <v:fill o:detectmouseclick="t" on="false"/>
-                <v:stroke color="#3465a4" dashstyle="shortdot" joinstyle="round" endcap="flat"/>
-                <v:textbox>
-                  <w:txbxContent>
-                    <w:p>
-                      <w:pPr>
-                        <w:pStyle w:val="FrameContents"/>
-                        <w:overflowPunct w:val="true"/>
-                        <w:rPr>
-                          <w:color w:val="auto"/>
-                        </w:rPr>
-                      </w:pPr>
-                      <w:r>
-                        <w:rPr>
-                          <w:color w:val="auto"/>
-                        </w:rPr>
-                        <w:t xml:space="preserve">       </w:t>
-                      </w:r>
-                      <w:r>
-                        <w:rPr>
-                          <w:color w:val="auto"/>
-                        </w:rPr>
-                        <w:t>Our  scope</w:t>
-                      </w:r>
-                    </w:p>
-                  </w:txbxContent>
-                </v:textbox>
-              </v:rect>
-            </w:pict>
-          </mc:Fallback>
-        </mc:AlternateContent>
-      </w:r>
-    </w:p>
-    <w:p>
-      <w:pPr>
-        <w:pStyle w:val="Normal"/>
-        <w:rPr/>
-      </w:pPr>
-      <w:r>
-        <w:rPr/>
-      </w:r>
-    </w:p>
-    <w:p>
-      <w:pPr>
-        <w:pStyle w:val="Normal"/>
-        <w:rPr/>
-      </w:pPr>
-      <w:r>
-        <w:rPr/>
-      </w:r>
-    </w:p>
-    <w:p>
-      <w:pPr>
-        <w:pStyle w:val="Normal"/>
-        <w:rPr/>
-      </w:pPr>
-      <w:r>
-        <w:rPr/>
-      </w:r>
-    </w:p>
-    <w:p>
-      <w:pPr>
-        <w:pStyle w:val="Normal"/>
-        <w:rPr/>
-      </w:pPr>
-      <w:r>
-        <w:rPr/>
+      </w:r>
+    </w:p>
+    <w:p>
+      <w:pPr>
+        <w:pStyle w:val="Normal"/>
+        <w:rPr>
+          <w:rFonts w:ascii="FreeMono" w:hAnsi="FreeMono"/>
+        </w:rPr>
+      </w:pPr>
+      <w:r>
+        <w:rPr>
+          <w:rFonts w:ascii="FreeMono" w:hAnsi="FreeMono"/>
+        </w:rPr>
+        <w:t>Supplier -&gt; Warehouse -&gt; distribution center -&gt; customer</w:t>
+      </w:r>
+    </w:p>
+    <w:p>
+      <w:pPr>
+        <w:pStyle w:val="Normal"/>
+        <w:rPr>
+          <w:rFonts w:ascii="FreeMono" w:hAnsi="FreeMono"/>
+        </w:rPr>
+      </w:pPr>
+      <w:r>
+        <w:rPr>
+          <w:rFonts w:ascii="FreeMono" w:hAnsi="FreeMono"/>
+        </w:rPr>
+        <w:t>|--------------  our scope -----------------|</w:t>
+      </w:r>
+    </w:p>
+    <w:p>
+      <w:pPr>
+        <w:pStyle w:val="Normal"/>
+        <w:rPr/>
+      </w:pPr>
+      <w:r>
+        <w:rPr/>
+      </w:r>
+    </w:p>
+    <w:p>
+      <w:pPr>
+        <w:pStyle w:val="Normal"/>
+        <w:rPr/>
+      </w:pPr>
+      <w:r>
+        <w:rPr/>
+      </w:r>
+    </w:p>
+    <w:p>
+      <w:pPr>
+        <w:pStyle w:val="Normal"/>
+        <w:rPr>
+          <w:b/>
+          <w:b/>
+          <w:bCs/>
+        </w:rPr>
+      </w:pPr>
+      <w:r>
+        <w:rPr>
+          <w:b/>
+          <w:bCs/>
+        </w:rPr>
         <w:t>Description/Requirements:</w:t>
       </w:r>
     </w:p>
@@ -1248,7 +344,15 @@
       </w:pPr>
       <w:r>
         <w:rPr/>
-        <w:t>Warehouse – name, address, transport routes  from and to other establishments, capacity, types of goods it can store.</w:t>
+        <w:t xml:space="preserve">Warehouse – </w:t>
+      </w:r>
+      <w:r>
+        <w:rPr/>
+        <w:t>id,</w:t>
+      </w:r>
+      <w:r>
+        <w:rPr/>
+        <w:t>name, address, transport routes  from and to other establishments, capacity, types of goods it can store.</w:t>
       </w:r>
     </w:p>
     <w:p>
@@ -1262,7 +366,15 @@
       </w:pPr>
       <w:r>
         <w:rPr/>
-        <w:t>Distribution center-  name, address, transport routes  from  other establishments.</w:t>
+        <w:t xml:space="preserve">Distribution center-  </w:t>
+      </w:r>
+      <w:r>
+        <w:rPr/>
+        <w:t>id,</w:t>
+      </w:r>
+      <w:r>
+        <w:rPr/>
+        <w:t>name, address, transport routes  from  other establishments.</w:t>
       </w:r>
     </w:p>
     <w:p>
@@ -1275,11 +387,8 @@
         <w:rPr/>
       </w:pPr>
       <w:r>
-        <w:rPr>
-          <w:b w:val="false"/>
-          <w:bCs w:val="false"/>
-        </w:rPr>
-        <w:t>Supplier- id, name, number, email.</w:t>
+        <w:rPr/>
+        <w:t>City- id,name.</w:t>
       </w:r>
     </w:p>
     <w:p>
@@ -1292,8 +401,11 @@
         <w:rPr/>
       </w:pPr>
       <w:r>
-        <w:rPr/>
-        <w:t>Employee – which employee works where ,name , address, salary .</w:t>
+        <w:rPr>
+          <w:b w:val="false"/>
+          <w:bCs w:val="false"/>
+        </w:rPr>
+        <w:t>Supplier- id, name, number, email.</w:t>
       </w:r>
     </w:p>
     <w:p>
@@ -1307,7 +419,15 @@
       </w:pPr>
       <w:r>
         <w:rPr/>
-        <w:t>Employee Type – type of employee, type ID.</w:t>
+        <w:t xml:space="preserve">Employee – </w:t>
+      </w:r>
+      <w:r>
+        <w:rPr/>
+        <w:t>id,</w:t>
+      </w:r>
+      <w:r>
+        <w:rPr/>
+        <w:t>which employee works where ,name , address, salary .</w:t>
       </w:r>
     </w:p>
     <w:p>
@@ -1321,7 +441,15 @@
       </w:pPr>
       <w:r>
         <w:rPr/>
-        <w:t>Item – class of the item, its cost at a particular warehouse, volume, weight.</w:t>
+        <w:t xml:space="preserve">Employee Type – </w:t>
+      </w:r>
+      <w:r>
+        <w:rPr/>
+        <w:t>id,</w:t>
+      </w:r>
+      <w:r>
+        <w:rPr/>
+        <w:t>type of employee.</w:t>
       </w:r>
     </w:p>
     <w:p>
@@ -1334,11 +462,16 @@
         <w:rPr/>
       </w:pPr>
       <w:r>
-        <w:rPr>
-          <w:b w:val="false"/>
-          <w:bCs w:val="false"/>
-        </w:rPr>
-        <w:t xml:space="preserve">Item class – item type,type ID, </w:t>
+        <w:rPr/>
+        <w:t xml:space="preserve">Item – </w:t>
+      </w:r>
+      <w:r>
+        <w:rPr/>
+        <w:t>id,</w:t>
+      </w:r>
+      <w:r>
+        <w:rPr/>
+        <w:t>class of the item, its cost at a particular warehouse, volume, weight.</w:t>
       </w:r>
     </w:p>
     <w:p>
@@ -1351,8 +484,32 @@
         <w:rPr/>
       </w:pPr>
       <w:r>
-        <w:rPr/>
-        <w:t>Transport – when a particular transport instance is scheduled, and which order will it be carrying. Eg : a truck at X time from Y to Z carrying G.</w:t>
+        <w:rPr>
+          <w:b w:val="false"/>
+          <w:bCs w:val="false"/>
+        </w:rPr>
+        <w:t xml:space="preserve">Item class – </w:t>
+      </w:r>
+      <w:r>
+        <w:rPr>
+          <w:b w:val="false"/>
+          <w:bCs w:val="false"/>
+        </w:rPr>
+        <w:t>id,</w:t>
+      </w:r>
+      <w:r>
+        <w:rPr>
+          <w:b w:val="false"/>
+          <w:bCs w:val="false"/>
+        </w:rPr>
+        <w:t xml:space="preserve">item type,type </w:t>
+      </w:r>
+      <w:r>
+        <w:rPr>
+          <w:b w:val="false"/>
+          <w:bCs w:val="false"/>
+        </w:rPr>
+        <w:t>.</w:t>
       </w:r>
     </w:p>
     <w:p>
@@ -1366,7 +523,15 @@
       </w:pPr>
       <w:r>
         <w:rPr/>
-        <w:t>Transport vehicle – Vehicle type, number, capacity.</w:t>
+        <w:t xml:space="preserve">Transport – </w:t>
+      </w:r>
+      <w:r>
+        <w:rPr/>
+        <w:t>id,</w:t>
+      </w:r>
+      <w:r>
+        <w:rPr/>
+        <w:t>when a particular transport instance is scheduled, and which order will it be carrying. Eg : a truck at X time from Y to Z carrying G.</w:t>
       </w:r>
     </w:p>
     <w:p>
@@ -1380,7 +545,15 @@
       </w:pPr>
       <w:r>
         <w:rPr/>
-        <w:t>Order: item, quantity, due date.</w:t>
+        <w:t xml:space="preserve">Transport vehicle – </w:t>
+      </w:r>
+      <w:r>
+        <w:rPr/>
+        <w:t>id,</w:t>
+      </w:r>
+      <w:r>
+        <w:rPr/>
+        <w:t>Vehicle type, number, capacity.</w:t>
       </w:r>
     </w:p>
     <w:p>
@@ -1390,6 +563,28 @@
           <w:ilvl w:val="1"/>
           <w:numId w:val="3"/>
         </w:numPr>
+        <w:rPr/>
+      </w:pPr>
+      <w:r>
+        <w:rPr/>
+        <w:t xml:space="preserve">Order: </w:t>
+      </w:r>
+      <w:r>
+        <w:rPr/>
+        <w:t>id,</w:t>
+      </w:r>
+      <w:r>
+        <w:rPr/>
+        <w:t>item, quantity, due date.</w:t>
+      </w:r>
+    </w:p>
+    <w:p>
+      <w:pPr>
+        <w:pStyle w:val="Normal"/>
+        <w:numPr>
+          <w:ilvl w:val="1"/>
+          <w:numId w:val="3"/>
+        </w:numPr>
         <w:rPr>
           <w:b w:val="false"/>
           <w:b w:val="false"/>
@@ -1398,7 +593,15 @@
       </w:pPr>
       <w:r>
         <w:rPr/>
-        <w:t>Routes: between which two points in a network  a direct transport is possible and at what cost.</w:t>
+        <w:t xml:space="preserve">Routes: </w:t>
+      </w:r>
+      <w:r>
+        <w:rPr/>
+        <w:t>id,</w:t>
+      </w:r>
+      <w:r>
+        <w:rPr/>
+        <w:t>between which two points in a network  a direct transport is possible and at what cost.</w:t>
       </w:r>
     </w:p>
     <w:p>
@@ -1415,7 +618,10 @@
         </w:rPr>
       </w:pPr>
       <w:r>
-        <w:rPr/>
+        <w:rPr>
+          <w:b/>
+          <w:bCs/>
+        </w:rPr>
         <w:t>Assumptions:</w:t>
       </w:r>
     </w:p>
@@ -1426,11 +632,7 @@
           <w:ilvl w:val="1"/>
           <w:numId w:val="3"/>
         </w:numPr>
-        <w:rPr>
-          <w:b w:val="false"/>
-          <w:b w:val="false"/>
-          <w:bCs w:val="false"/>
-        </w:rPr>
+        <w:rPr/>
       </w:pPr>
       <w:r>
         <w:rPr/>
@@ -1447,25 +649,18 @@
         <w:rPr/>
       </w:pPr>
       <w:r>
-        <w:rPr/>
-        <w:t>That a transport vehicle  can fit all the items whose combined volume is less than or equal to the  supported volume of the vehicle regardless of the shapes of the individual items (this spares us from implementing an algorithm that has to check that all items can fit in a vehicle ).</w:t>
-      </w:r>
-    </w:p>
-    <w:p>
-      <w:pPr>
-        <w:pStyle w:val="Normal"/>
-        <w:numPr>
-          <w:ilvl w:val="1"/>
-          <w:numId w:val="3"/>
-        </w:numPr>
-        <w:rPr/>
-      </w:pPr>
-      <w:r>
         <w:rPr>
           <w:b w:val="false"/>
           <w:bCs w:val="false"/>
         </w:rPr>
-        <w:t>That all the transport systems are owned privately and we wont we outsourcing transport requierements.</w:t>
+        <w:t xml:space="preserve">That all the transport systems are owned privately and we wont we outsourcing transport </w:t>
+      </w:r>
+      <w:r>
+        <w:rPr>
+          <w:b w:val="false"/>
+          <w:bCs w:val="false"/>
+        </w:rPr>
+        <w:t>requirements.</w:t>
       </w:r>
     </w:p>
     <w:p>
@@ -1482,10 +677,17 @@
     <w:p>
       <w:pPr>
         <w:pStyle w:val="Normal"/>
-        <w:rPr/>
-      </w:pPr>
-      <w:r>
-        <w:rPr/>
+        <w:rPr>
+          <w:b/>
+          <w:b/>
+          <w:bCs/>
+        </w:rPr>
+      </w:pPr>
+      <w:r>
+        <w:rPr>
+          <w:b/>
+          <w:bCs/>
+        </w:rPr>
         <w:t xml:space="preserve">Queries that the database system should be able to answer: </w:t>
       </w:r>
     </w:p>
@@ -2658,6 +1860,135 @@
       <w:rFonts w:cs="OpenSymbol"/>
     </w:rPr>
   </w:style>
+  <w:style w:type="character" w:styleId="ListLabel46">
+    <w:name w:val="ListLabel 46"/>
+    <w:qFormat/>
+    <w:rPr>
+      <w:rFonts w:cs="OpenSymbol"/>
+      <w:b w:val="false"/>
+    </w:rPr>
+  </w:style>
+  <w:style w:type="character" w:styleId="ListLabel47">
+    <w:name w:val="ListLabel 47"/>
+    <w:qFormat/>
+    <w:rPr>
+      <w:rFonts w:cs="OpenSymbol"/>
+    </w:rPr>
+  </w:style>
+  <w:style w:type="character" w:styleId="ListLabel48">
+    <w:name w:val="ListLabel 48"/>
+    <w:qFormat/>
+    <w:rPr>
+      <w:rFonts w:cs="OpenSymbol"/>
+    </w:rPr>
+  </w:style>
+  <w:style w:type="character" w:styleId="ListLabel49">
+    <w:name w:val="ListLabel 49"/>
+    <w:qFormat/>
+    <w:rPr>
+      <w:rFonts w:cs="OpenSymbol"/>
+    </w:rPr>
+  </w:style>
+  <w:style w:type="character" w:styleId="ListLabel50">
+    <w:name w:val="ListLabel 50"/>
+    <w:qFormat/>
+    <w:rPr>
+      <w:rFonts w:cs="OpenSymbol"/>
+    </w:rPr>
+  </w:style>
+  <w:style w:type="character" w:styleId="ListLabel51">
+    <w:name w:val="ListLabel 51"/>
+    <w:qFormat/>
+    <w:rPr>
+      <w:rFonts w:cs="OpenSymbol"/>
+    </w:rPr>
+  </w:style>
+  <w:style w:type="character" w:styleId="ListLabel52">
+    <w:name w:val="ListLabel 52"/>
+    <w:qFormat/>
+    <w:rPr>
+      <w:rFonts w:cs="OpenSymbol"/>
+    </w:rPr>
+  </w:style>
+  <w:style w:type="character" w:styleId="ListLabel53">
+    <w:name w:val="ListLabel 53"/>
+    <w:qFormat/>
+    <w:rPr>
+      <w:rFonts w:cs="OpenSymbol"/>
+    </w:rPr>
+  </w:style>
+  <w:style w:type="character" w:styleId="ListLabel54">
+    <w:name w:val="ListLabel 54"/>
+    <w:qFormat/>
+    <w:rPr>
+      <w:rFonts w:cs="OpenSymbol"/>
+    </w:rPr>
+  </w:style>
+  <w:style w:type="character" w:styleId="ListLabel55">
+    <w:name w:val="ListLabel 55"/>
+    <w:qFormat/>
+    <w:rPr>
+      <w:rFonts w:cs="OpenSymbol"/>
+      <w:b w:val="false"/>
+    </w:rPr>
+  </w:style>
+  <w:style w:type="character" w:styleId="ListLabel56">
+    <w:name w:val="ListLabel 56"/>
+    <w:qFormat/>
+    <w:rPr>
+      <w:rFonts w:cs="OpenSymbol"/>
+      <w:b w:val="false"/>
+    </w:rPr>
+  </w:style>
+  <w:style w:type="character" w:styleId="ListLabel57">
+    <w:name w:val="ListLabel 57"/>
+    <w:qFormat/>
+    <w:rPr>
+      <w:rFonts w:cs="OpenSymbol"/>
+    </w:rPr>
+  </w:style>
+  <w:style w:type="character" w:styleId="ListLabel58">
+    <w:name w:val="ListLabel 58"/>
+    <w:qFormat/>
+    <w:rPr>
+      <w:rFonts w:cs="OpenSymbol"/>
+    </w:rPr>
+  </w:style>
+  <w:style w:type="character" w:styleId="ListLabel59">
+    <w:name w:val="ListLabel 59"/>
+    <w:qFormat/>
+    <w:rPr>
+      <w:rFonts w:cs="OpenSymbol"/>
+    </w:rPr>
+  </w:style>
+  <w:style w:type="character" w:styleId="ListLabel60">
+    <w:name w:val="ListLabel 60"/>
+    <w:qFormat/>
+    <w:rPr>
+      <w:rFonts w:cs="OpenSymbol"/>
+    </w:rPr>
+  </w:style>
+  <w:style w:type="character" w:styleId="ListLabel61">
+    <w:name w:val="ListLabel 61"/>
+    <w:qFormat/>
+    <w:rPr>
+      <w:rFonts w:cs="OpenSymbol"/>
+    </w:rPr>
+  </w:style>
+  <w:style w:type="character" w:styleId="ListLabel62">
+    <w:name w:val="ListLabel 62"/>
+    <w:qFormat/>
+    <w:rPr>
+      <w:rFonts w:cs="OpenSymbol"/>
+    </w:rPr>
+  </w:style>
+  <w:style w:type="character" w:styleId="ListLabel63">
+    <w:name w:val="ListLabel 63"/>
+    <w:qFormat/>
+    <w:rPr>
+      <w:rFonts w:cs="OpenSymbol"/>
+    </w:rPr>
+  </w:style>
   <w:style w:type="paragraph" w:styleId="Heading">
     <w:name w:val="Heading"/>
     <w:basedOn w:val="Normal"/>

</xml_diff>